<commit_message>
updated gdal install instructions
</commit_message>
<xml_diff>
--- a/setup/ACT_2021_install_instructions.docx
+++ b/setup/ACT_2021_install_instructions.docx
@@ -508,37 +508,193 @@
     </w:p>
     <w:p>
       <w:r>
-        <w:t xml:space="preserve">First, check if you already have GDAL installed. On Windows, open Command Prompt. On Mac, open Terminal (Applications/Utilities/Terminal). Type the following and hit enter: </w:t>
-      </w:r>
-      <w:r>
-        <w:rPr>
-          <w:rFonts w:ascii="Times New Roman" w:hAnsi="Times New Roman" w:cs="Times New Roman"/>
-          <w:b/>
-          <w:bCs/>
-        </w:rPr>
-        <w:t>gdalinfo --version</w:t>
-      </w:r>
-      <w:r>
-        <w:t xml:space="preserve"> </w:t>
-      </w:r>
-    </w:p>
-    <w:p>
-      <w:r>
-        <w:t>If a version number is displayed, e.g., GDAL 3.0.4, released 2020/01/28, then you are done (GDAL is installed). Otherwise, following instructions below for your operating system.</w:t>
+        <w:t xml:space="preserve">First, check if you already have GDAL installed. </w:t>
+      </w:r>
+      <w:r>
+        <w:t>In RStudio,</w:t>
+      </w:r>
+      <w:r>
+        <w:t xml:space="preserve"> run </w:t>
+      </w:r>
+    </w:p>
+    <w:p>
+      <w:pPr>
+        <w:ind w:firstLine="720"/>
+        <w:rPr>
+          <w:rFonts w:ascii="Consolas" w:hAnsi="Consolas"/>
+          <w:b/>
+          <w:bCs/>
+          <w:sz w:val="18"/>
+          <w:szCs w:val="18"/>
+        </w:rPr>
+      </w:pPr>
+      <w:r>
+        <w:rPr>
+          <w:rFonts w:ascii="Consolas" w:hAnsi="Consolas"/>
+          <w:b/>
+          <w:bCs/>
+          <w:sz w:val="18"/>
+          <w:szCs w:val="18"/>
+        </w:rPr>
+        <w:t>install.packages('rgdal')</w:t>
+      </w:r>
+    </w:p>
+    <w:p>
+      <w:pPr>
+        <w:ind w:left="720"/>
+        <w:rPr>
+          <w:b/>
+          <w:bCs/>
+        </w:rPr>
+      </w:pPr>
+      <w:r>
+        <w:rPr>
+          <w:rFonts w:ascii="Consolas" w:hAnsi="Consolas"/>
+          <w:b/>
+          <w:bCs/>
+          <w:sz w:val="18"/>
+          <w:szCs w:val="18"/>
+        </w:rPr>
+        <w:t>library(rgdal)</w:t>
+      </w:r>
+    </w:p>
+    <w:p>
+      <w:pPr>
+        <w:ind w:left="720"/>
+        <w:rPr>
+          <w:b/>
+          <w:bCs/>
+        </w:rPr>
+      </w:pPr>
+      <w:r>
+        <w:rPr>
+          <w:rFonts w:ascii="Consolas" w:eastAsia="Times New Roman" w:hAnsi="Consolas" w:cs="Courier New"/>
+          <w:b/>
+          <w:bCs/>
+          <w:color w:val="1D1C1D"/>
+          <w:sz w:val="18"/>
+          <w:szCs w:val="18"/>
+          <w:lang w:eastAsia="en-CA"/>
+        </w:rPr>
+        <w:t>rgdal::getGDALVersionInfo()</w:t>
+      </w:r>
+    </w:p>
+    <w:p>
+      <w:pPr>
+        <w:tabs>
+          <w:tab w:val="left" w:pos="916"/>
+          <w:tab w:val="left" w:pos="1832"/>
+          <w:tab w:val="left" w:pos="2748"/>
+          <w:tab w:val="left" w:pos="3664"/>
+          <w:tab w:val="left" w:pos="4580"/>
+          <w:tab w:val="left" w:pos="5496"/>
+          <w:tab w:val="left" w:pos="6412"/>
+          <w:tab w:val="left" w:pos="7328"/>
+          <w:tab w:val="left" w:pos="8244"/>
+          <w:tab w:val="left" w:pos="9160"/>
+          <w:tab w:val="left" w:pos="10076"/>
+          <w:tab w:val="left" w:pos="10992"/>
+          <w:tab w:val="left" w:pos="11908"/>
+          <w:tab w:val="left" w:pos="12824"/>
+          <w:tab w:val="left" w:pos="13740"/>
+          <w:tab w:val="left" w:pos="14656"/>
+        </w:tabs>
+        <w:spacing w:before="60" w:after="60" w:line="240" w:lineRule="auto"/>
+        <w:rPr>
+          <w:rFonts w:eastAsia="Times New Roman" w:cstheme="minorHAnsi"/>
+          <w:color w:val="1D1C1D"/>
+          <w:lang w:eastAsia="en-CA"/>
+        </w:rPr>
+      </w:pPr>
+      <w:r>
+        <w:rPr>
+          <w:rFonts w:eastAsia="Times New Roman" w:cstheme="minorHAnsi"/>
+          <w:color w:val="1D1C1D"/>
+          <w:lang w:eastAsia="en-CA"/>
+        </w:rPr>
+        <w:t>If the result is similar to this, you are done.</w:t>
+      </w:r>
+    </w:p>
+    <w:p>
+      <w:pPr>
+        <w:tabs>
+          <w:tab w:val="left" w:pos="916"/>
+          <w:tab w:val="left" w:pos="1832"/>
+          <w:tab w:val="left" w:pos="2748"/>
+          <w:tab w:val="left" w:pos="3664"/>
+          <w:tab w:val="left" w:pos="4580"/>
+          <w:tab w:val="left" w:pos="5496"/>
+          <w:tab w:val="left" w:pos="6412"/>
+          <w:tab w:val="left" w:pos="7328"/>
+          <w:tab w:val="left" w:pos="8244"/>
+          <w:tab w:val="left" w:pos="9160"/>
+          <w:tab w:val="left" w:pos="10076"/>
+          <w:tab w:val="left" w:pos="10992"/>
+          <w:tab w:val="left" w:pos="11908"/>
+          <w:tab w:val="left" w:pos="12824"/>
+          <w:tab w:val="left" w:pos="13740"/>
+          <w:tab w:val="left" w:pos="14656"/>
+        </w:tabs>
+        <w:spacing w:before="60" w:after="60" w:line="240" w:lineRule="auto"/>
+        <w:rPr>
+          <w:rFonts w:ascii="Consolas" w:eastAsia="Times New Roman" w:hAnsi="Consolas" w:cs="Courier New"/>
+          <w:b/>
+          <w:bCs/>
+          <w:color w:val="1D1C1D"/>
+          <w:sz w:val="18"/>
+          <w:szCs w:val="18"/>
+          <w:lang w:eastAsia="en-CA"/>
+        </w:rPr>
+      </w:pPr>
+      <w:r>
+        <w:rPr>
+          <w:rFonts w:eastAsia="Times New Roman" w:cstheme="minorHAnsi"/>
+          <w:color w:val="1D1C1D"/>
+          <w:lang w:eastAsia="en-CA"/>
+        </w:rPr>
+        <w:tab/>
+      </w:r>
+      <w:r>
+        <w:rPr>
+          <w:rFonts w:ascii="Consolas" w:eastAsia="Times New Roman" w:hAnsi="Consolas" w:cs="Courier New"/>
+          <w:b/>
+          <w:bCs/>
+          <w:color w:val="1D1C1D"/>
+          <w:sz w:val="18"/>
+          <w:szCs w:val="18"/>
+          <w:lang w:eastAsia="en-CA"/>
+        </w:rPr>
+        <w:t>[1] "GDAL 3.2.1, released 2020/12/29"</w:t>
+      </w:r>
+    </w:p>
+    <w:p>
+      <w:r>
+        <w:t>Otherwise, a warning message will indicate that something went wrong</w:t>
+      </w:r>
+      <w:r>
+        <w:t xml:space="preserve"> and you should </w:t>
+      </w:r>
+      <w:r>
+        <w:t>follow</w:t>
+      </w:r>
+      <w:r>
+        <w:t xml:space="preserve"> the i</w:t>
+      </w:r>
+      <w:r>
+        <w:t>nstructions below for your operating system.</w:t>
+      </w:r>
+    </w:p>
+    <w:p>
+      <w:pPr>
+        <w:pStyle w:val="Heading2"/>
+      </w:pPr>
+      <w:r>
+        <w:t>Windows operating system</w:t>
       </w:r>
     </w:p>
     <w:p/>
     <w:p>
       <w:pPr>
-        <w:pStyle w:val="Heading2"/>
-      </w:pPr>
-      <w:r>
-        <w:t>Windows operating system</w:t>
-      </w:r>
-    </w:p>
-    <w:p/>
-    <w:p>
-      <w:pPr>
         <w:rPr>
           <w:b/>
           <w:bCs/>
@@ -554,11 +710,11 @@
     </w:p>
     <w:p>
       <w:r>
-        <w:t xml:space="preserve">The easiest method for installing GDAL on windows is to download and install the OSGeo4W software package. OSGeo4W is a binary distribution of a set of open source geospatial software for Windows operating system. In addition to GDAL libraries, OSGeo4W includes QGIS and GRASS software and many other useful packages. A complete install of OSGeo4W will consume a substantial portion of hard drive space. However, only GDAL is required for the GLATOS workshop and may be selected from a list of </w:t>
+        <w:t xml:space="preserve">The easiest method for installing GDAL on windows is to download and install the OSGeo4W software package. OSGeo4W is a binary distribution of a set of open source geospatial software for Windows </w:t>
       </w:r>
       <w:r>
         <w:lastRenderedPageBreak/>
-        <w:t xml:space="preserve">packages included in OSGeo4W when installing. Choose “Express Desktop Install” and accept all defaults except uncheck boxes for QGIS and OPEN GIS, when prompted to only install GDAL. Please see installation instructions at </w:t>
+        <w:t xml:space="preserve">operating system. In addition to GDAL libraries, OSGeo4W includes QGIS and GRASS software and many other useful packages. A complete install of OSGeo4W will consume a substantial portion of hard drive space. However, only GDAL is required for the GLATOS workshop and may be selected from a list of packages included in OSGeo4W when installing. Choose “Express Desktop Install” and accept all defaults except uncheck boxes for QGIS and OPEN GIS, when prompted to only install GDAL. Please see installation instructions at </w:t>
       </w:r>
       <w:hyperlink r:id="rId10" w:history="1">
         <w:r>
@@ -596,7 +752,72 @@
         <w:t>version</w:t>
       </w:r>
       <w:r>
-        <w:t xml:space="preserve"> and hit enter. If no version number is returned, then GDAL needs be added to the system Path variable. To do this, open System Properties (enter “system environment variables” in the windows search box and selected “Edit the system environment variables”) and select the box named “Environment Variables”. In the “System Variables” box, click “Path” in the “Variable” column, then click “Edit” and then “New”. Add (type or paste) the full path to the OSGeo4W binaries folder (e.g., C:\OSGeo4W64\bin). Click OK and OK again to close the Environment Variables window. Test again in a new Command Prompt window (it must be closed and re-opened to reset environment variables).</w:t>
+        <w:t xml:space="preserve"> and hit enter. If no version number is returned, then GDAL needs be added to the system Path variable. To do this, open System Properties (enter “system environment variables” in the windows search box and selected “Edit the system environment variables”) and select the box named “Environment Variables”. In the “System Variables” box, click “Path” in the “Variable” column, then click “Edit” and then “New”. Add (type or paste) the full path to the OSGeo4W binaries folder (e.g., C:\OSGeo4W64\bin). Click OK and OK again to close the Environment Variables window. Test again in </w:t>
+      </w:r>
+      <w:r>
+        <w:t>in RStudio:</w:t>
+      </w:r>
+    </w:p>
+    <w:p>
+      <w:pPr>
+        <w:ind w:firstLine="720"/>
+        <w:rPr>
+          <w:rFonts w:ascii="Consolas" w:hAnsi="Consolas"/>
+          <w:b/>
+          <w:bCs/>
+          <w:sz w:val="18"/>
+          <w:szCs w:val="18"/>
+        </w:rPr>
+      </w:pPr>
+      <w:r>
+        <w:rPr>
+          <w:rFonts w:ascii="Consolas" w:hAnsi="Consolas"/>
+          <w:b/>
+          <w:bCs/>
+          <w:sz w:val="18"/>
+          <w:szCs w:val="18"/>
+        </w:rPr>
+        <w:t>install.packages('rgdal')</w:t>
+      </w:r>
+    </w:p>
+    <w:p>
+      <w:pPr>
+        <w:ind w:left="720"/>
+        <w:rPr>
+          <w:b/>
+          <w:bCs/>
+        </w:rPr>
+      </w:pPr>
+      <w:r>
+        <w:rPr>
+          <w:rFonts w:ascii="Consolas" w:hAnsi="Consolas"/>
+          <w:b/>
+          <w:bCs/>
+          <w:sz w:val="18"/>
+          <w:szCs w:val="18"/>
+        </w:rPr>
+        <w:t>library(rgdal)</w:t>
+      </w:r>
+    </w:p>
+    <w:p>
+      <w:pPr>
+        <w:ind w:left="720"/>
+        <w:rPr>
+          <w:b/>
+          <w:bCs/>
+        </w:rPr>
+      </w:pPr>
+      <w:r>
+        <w:rPr>
+          <w:rFonts w:ascii="Consolas" w:eastAsia="Times New Roman" w:hAnsi="Consolas" w:cs="Courier New"/>
+          <w:b/>
+          <w:bCs/>
+          <w:color w:val="1D1C1D"/>
+          <w:sz w:val="18"/>
+          <w:szCs w:val="18"/>
+          <w:lang w:eastAsia="en-CA"/>
+        </w:rPr>
+        <w:t>rgdal::getGDALVersionInfo()</w:t>
       </w:r>
     </w:p>
     <w:p>
@@ -632,25 +853,39 @@
           <w:rPr>
             <w:rStyle w:val="Hyperlink"/>
           </w:rPr>
-          <w:t>http://www.kyngchaos.com/software/frameworks</w:t>
+          <w:t>http://www.kyngchaos.com/sof</w:t>
+        </w:r>
+        <w:r>
+          <w:rPr>
+            <w:rStyle w:val="Hyperlink"/>
+          </w:rPr>
+          <w:t>t</w:t>
+        </w:r>
+        <w:r>
+          <w:rPr>
+            <w:rStyle w:val="Hyperlink"/>
+          </w:rPr>
+          <w:t>ware/frameworks</w:t>
         </w:r>
       </w:hyperlink>
       <w:r>
         <w:t xml:space="preserve">  and install the </w:t>
       </w:r>
       <w:r>
+        <w:rPr>
+          <w:b/>
+          <w:bCs/>
+        </w:rPr>
+        <w:t>GDAL complete</w:t>
+      </w:r>
+      <w:r>
+        <w:t xml:space="preserve"> </w:t>
+      </w:r>
+      <w:r>
         <w:t>framework</w:t>
       </w:r>
       <w:r>
-        <w:t>:</w:t>
-      </w:r>
-    </w:p>
-    <w:p>
-      <w:pPr>
-        <w:ind w:left="360"/>
-      </w:pPr>
-      <w:r>
-        <w:t>GDAL 2.4 Complete</w:t>
+        <w:t xml:space="preserve"> for your software version.</w:t>
       </w:r>
     </w:p>
     <w:p>
@@ -686,20 +921,75 @@
         <w:t>export PATH=/Library/Frameworks/GDAL.framework/Programs:$PATH</w:t>
       </w:r>
       <w:r>
-        <w:t xml:space="preserve"> To check that the installation was successful, enter </w:t>
-      </w:r>
-      <w:r>
-        <w:rPr>
-          <w:rFonts w:ascii="Times New Roman" w:hAnsi="Times New Roman" w:cs="Times New Roman"/>
-          <w:b/>
-          <w:bCs/>
-        </w:rPr>
-        <w:t>gdalinfo --version</w:t>
-      </w:r>
-      <w:r>
-        <w:t xml:space="preserve"> at the terminal prompt.</w:t>
-      </w:r>
-    </w:p>
+        <w:t xml:space="preserve"> To check that the installation was successful, </w:t>
+      </w:r>
+      <w:r>
+        <w:t>rerun in RStudio:</w:t>
+      </w:r>
+    </w:p>
+    <w:p>
+      <w:pPr>
+        <w:ind w:firstLine="720"/>
+        <w:rPr>
+          <w:rFonts w:ascii="Consolas" w:hAnsi="Consolas"/>
+          <w:b/>
+          <w:bCs/>
+          <w:sz w:val="18"/>
+          <w:szCs w:val="18"/>
+        </w:rPr>
+      </w:pPr>
+      <w:r>
+        <w:rPr>
+          <w:rFonts w:ascii="Consolas" w:hAnsi="Consolas"/>
+          <w:b/>
+          <w:bCs/>
+          <w:sz w:val="18"/>
+          <w:szCs w:val="18"/>
+        </w:rPr>
+        <w:t>install.packages('rgdal')</w:t>
+      </w:r>
+    </w:p>
+    <w:p>
+      <w:pPr>
+        <w:ind w:left="720"/>
+        <w:rPr>
+          <w:b/>
+          <w:bCs/>
+        </w:rPr>
+      </w:pPr>
+      <w:r>
+        <w:rPr>
+          <w:rFonts w:ascii="Consolas" w:hAnsi="Consolas"/>
+          <w:b/>
+          <w:bCs/>
+          <w:sz w:val="18"/>
+          <w:szCs w:val="18"/>
+        </w:rPr>
+        <w:t>library(rgdal)</w:t>
+      </w:r>
+    </w:p>
+    <w:p>
+      <w:pPr>
+        <w:ind w:left="720"/>
+        <w:rPr>
+          <w:b/>
+          <w:bCs/>
+        </w:rPr>
+      </w:pPr>
+      <w:r>
+        <w:rPr>
+          <w:rFonts w:ascii="Consolas" w:eastAsia="Times New Roman" w:hAnsi="Consolas" w:cs="Courier New"/>
+          <w:b/>
+          <w:bCs/>
+          <w:color w:val="1D1C1D"/>
+          <w:sz w:val="18"/>
+          <w:szCs w:val="18"/>
+          <w:lang w:eastAsia="en-CA"/>
+        </w:rPr>
+        <w:t>rgdal::getGDALVersionInfo()</w:t>
+      </w:r>
+    </w:p>
+    <w:p/>
     <w:p>
       <w:pPr>
         <w:pStyle w:val="Heading1"/>
@@ -753,7 +1043,6 @@
         </w:numPr>
       </w:pPr>
       <w:r>
-        <w:lastRenderedPageBreak/>
         <w:t xml:space="preserve">Point your browser to </w:t>
       </w:r>
       <w:hyperlink r:id="rId12" w:history="1">
@@ -2336,6 +2625,68 @@
       <w:shd w:val="clear" w:color="auto" w:fill="E1DFDD"/>
     </w:rPr>
   </w:style>
+  <w:style w:type="paragraph" w:styleId="HTMLPreformatted">
+    <w:name w:val="HTML Preformatted"/>
+    <w:basedOn w:val="Normal"/>
+    <w:link w:val="HTMLPreformattedChar"/>
+    <w:uiPriority w:val="99"/>
+    <w:semiHidden/>
+    <w:unhideWhenUsed/>
+    <w:rsid w:val="00540866"/>
+    <w:pPr>
+      <w:tabs>
+        <w:tab w:val="left" w:pos="916"/>
+        <w:tab w:val="left" w:pos="1832"/>
+        <w:tab w:val="left" w:pos="2748"/>
+        <w:tab w:val="left" w:pos="3664"/>
+        <w:tab w:val="left" w:pos="4580"/>
+        <w:tab w:val="left" w:pos="5496"/>
+        <w:tab w:val="left" w:pos="6412"/>
+        <w:tab w:val="left" w:pos="7328"/>
+        <w:tab w:val="left" w:pos="8244"/>
+        <w:tab w:val="left" w:pos="9160"/>
+        <w:tab w:val="left" w:pos="10076"/>
+        <w:tab w:val="left" w:pos="10992"/>
+        <w:tab w:val="left" w:pos="11908"/>
+        <w:tab w:val="left" w:pos="12824"/>
+        <w:tab w:val="left" w:pos="13740"/>
+        <w:tab w:val="left" w:pos="14656"/>
+      </w:tabs>
+      <w:spacing w:after="0" w:line="240" w:lineRule="auto"/>
+    </w:pPr>
+    <w:rPr>
+      <w:rFonts w:ascii="Courier New" w:eastAsia="Times New Roman" w:hAnsi="Courier New" w:cs="Courier New"/>
+      <w:sz w:val="20"/>
+      <w:szCs w:val="20"/>
+      <w:lang w:eastAsia="en-CA"/>
+    </w:rPr>
+  </w:style>
+  <w:style w:type="character" w:customStyle="1" w:styleId="HTMLPreformattedChar">
+    <w:name w:val="HTML Preformatted Char"/>
+    <w:basedOn w:val="DefaultParagraphFont"/>
+    <w:link w:val="HTMLPreformatted"/>
+    <w:uiPriority w:val="99"/>
+    <w:semiHidden/>
+    <w:rsid w:val="00540866"/>
+    <w:rPr>
+      <w:rFonts w:ascii="Courier New" w:eastAsia="Times New Roman" w:hAnsi="Courier New" w:cs="Courier New"/>
+      <w:sz w:val="20"/>
+      <w:szCs w:val="20"/>
+      <w:lang w:eastAsia="en-CA"/>
+    </w:rPr>
+  </w:style>
+  <w:style w:type="character" w:styleId="FollowedHyperlink">
+    <w:name w:val="FollowedHyperlink"/>
+    <w:basedOn w:val="DefaultParagraphFont"/>
+    <w:uiPriority w:val="99"/>
+    <w:semiHidden/>
+    <w:unhideWhenUsed/>
+    <w:rsid w:val="00346DDF"/>
+    <w:rPr>
+      <w:color w:val="954F72" w:themeColor="followedHyperlink"/>
+      <w:u w:val="single"/>
+    </w:rPr>
+  </w:style>
 </w:styles>
 </file>
 

</xml_diff>